<commit_message>
3er commit_curso 2 completo
</commit_message>
<xml_diff>
--- a/2_Ask_Questions_to_Make_Data-Driven_Decisions/1_Designing compelling dashboards.docx
+++ b/2_Ask_Questions_to_Make_Data-Driven_Decisions/1_Designing compelling dashboards.docx
@@ -1141,40 +1141,30 @@
     </w:p>
     <w:tbl>
       <w:tblPr>
-        <w:tblW w:w="0" w:type="auto"/>
-        <w:tblCellSpacing w:w="15" w:type="dxa"/>
-        <w:tblCellMar>
-          <w:top w:w="15" w:type="dxa"/>
-          <w:left w:w="15" w:type="dxa"/>
-          <w:bottom w:w="15" w:type="dxa"/>
-          <w:right w:w="15" w:type="dxa"/>
-        </w:tblCellMar>
+        <w:tblStyle w:val="Tablaconcuadrcula"/>
+        <w:tblW w:w="9201" w:type="dxa"/>
         <w:tblLook w:val="04A0" w:firstRow="1" w:lastRow="0" w:firstColumn="1" w:lastColumn="0" w:noHBand="0" w:noVBand="1"/>
       </w:tblPr>
       <w:tblGrid>
-        <w:gridCol w:w="1569"/>
-        <w:gridCol w:w="3396"/>
-        <w:gridCol w:w="3873"/>
+        <w:gridCol w:w="3067"/>
+        <w:gridCol w:w="3067"/>
+        <w:gridCol w:w="3067"/>
       </w:tblGrid>
       <w:tr>
         <w:trPr>
-          <w:tblHeader/>
-          <w:tblCellSpacing w:w="15" w:type="dxa"/>
+          <w:trHeight w:val="186"/>
         </w:trPr>
         <w:tc>
           <w:tcPr>
-            <w:tcW w:w="0" w:type="auto"/>
+            <w:tcW w:w="3067" w:type="dxa"/>
             <w:vAlign w:val="center"/>
-            <w:hideMark/>
           </w:tcPr>
           <w:p>
             <w:pPr>
-              <w:spacing w:after="0" w:line="240" w:lineRule="auto"/>
+              <w:spacing w:before="100" w:beforeAutospacing="1" w:after="100" w:afterAutospacing="1"/>
               <w:jc w:val="center"/>
               <w:rPr>
                 <w:rFonts w:ascii="Times New Roman" w:eastAsia="Times New Roman" w:hAnsi="Times New Roman" w:cs="Times New Roman"/>
-                <w:b/>
-                <w:bCs/>
                 <w:sz w:val="24"/>
                 <w:szCs w:val="24"/>
                 <w:lang w:eastAsia="es-CL"/>
@@ -1197,18 +1187,15 @@
         </w:tc>
         <w:tc>
           <w:tcPr>
-            <w:tcW w:w="0" w:type="auto"/>
+            <w:tcW w:w="3067" w:type="dxa"/>
             <w:vAlign w:val="center"/>
-            <w:hideMark/>
           </w:tcPr>
           <w:p>
             <w:pPr>
-              <w:spacing w:after="0" w:line="240" w:lineRule="auto"/>
+              <w:spacing w:before="100" w:beforeAutospacing="1" w:after="100" w:afterAutospacing="1"/>
               <w:jc w:val="center"/>
               <w:rPr>
                 <w:rFonts w:ascii="Times New Roman" w:eastAsia="Times New Roman" w:hAnsi="Times New Roman" w:cs="Times New Roman"/>
-                <w:b/>
-                <w:bCs/>
                 <w:sz w:val="24"/>
                 <w:szCs w:val="24"/>
                 <w:lang w:eastAsia="es-CL"/>
@@ -1255,18 +1242,15 @@
         </w:tc>
         <w:tc>
           <w:tcPr>
-            <w:tcW w:w="0" w:type="auto"/>
+            <w:tcW w:w="3067" w:type="dxa"/>
             <w:vAlign w:val="center"/>
-            <w:hideMark/>
           </w:tcPr>
           <w:p>
             <w:pPr>
-              <w:spacing w:after="0" w:line="240" w:lineRule="auto"/>
+              <w:spacing w:before="100" w:beforeAutospacing="1" w:after="100" w:afterAutospacing="1"/>
               <w:jc w:val="center"/>
               <w:rPr>
                 <w:rFonts w:ascii="Times New Roman" w:eastAsia="Times New Roman" w:hAnsi="Times New Roman" w:cs="Times New Roman"/>
-                <w:b/>
-                <w:bCs/>
                 <w:sz w:val="24"/>
                 <w:szCs w:val="24"/>
                 <w:lang w:eastAsia="es-CL"/>
@@ -1314,17 +1298,17 @@
       </w:tr>
       <w:tr>
         <w:trPr>
-          <w:tblCellSpacing w:w="15" w:type="dxa"/>
+          <w:trHeight w:val="923"/>
         </w:trPr>
         <w:tc>
           <w:tcPr>
-            <w:tcW w:w="0" w:type="auto"/>
+            <w:tcW w:w="3067" w:type="dxa"/>
             <w:vAlign w:val="center"/>
-            <w:hideMark/>
           </w:tcPr>
           <w:p>
             <w:pPr>
-              <w:spacing w:after="0" w:line="240" w:lineRule="auto"/>
+              <w:spacing w:before="100" w:beforeAutospacing="1" w:after="100" w:afterAutospacing="1"/>
+              <w:jc w:val="center"/>
               <w:rPr>
                 <w:rFonts w:ascii="Times New Roman" w:eastAsia="Times New Roman" w:hAnsi="Times New Roman" w:cs="Times New Roman"/>
                 <w:sz w:val="24"/>
@@ -1349,13 +1333,13 @@
         </w:tc>
         <w:tc>
           <w:tcPr>
-            <w:tcW w:w="0" w:type="auto"/>
+            <w:tcW w:w="3067" w:type="dxa"/>
             <w:vAlign w:val="center"/>
-            <w:hideMark/>
           </w:tcPr>
           <w:p>
             <w:pPr>
-              <w:spacing w:after="0" w:line="240" w:lineRule="auto"/>
+              <w:spacing w:before="100" w:beforeAutospacing="1" w:after="100" w:afterAutospacing="1"/>
+              <w:jc w:val="center"/>
               <w:rPr>
                 <w:rFonts w:ascii="Times New Roman" w:eastAsia="Times New Roman" w:hAnsi="Times New Roman" w:cs="Times New Roman"/>
                 <w:sz w:val="24"/>
@@ -1498,13 +1482,13 @@
         </w:tc>
         <w:tc>
           <w:tcPr>
-            <w:tcW w:w="0" w:type="auto"/>
+            <w:tcW w:w="3067" w:type="dxa"/>
             <w:vAlign w:val="center"/>
-            <w:hideMark/>
           </w:tcPr>
           <w:p>
             <w:pPr>
-              <w:spacing w:after="0" w:line="240" w:lineRule="auto"/>
+              <w:spacing w:before="100" w:beforeAutospacing="1" w:after="100" w:afterAutospacing="1"/>
+              <w:jc w:val="center"/>
               <w:rPr>
                 <w:rFonts w:ascii="Times New Roman" w:eastAsia="Times New Roman" w:hAnsi="Times New Roman" w:cs="Times New Roman"/>
                 <w:sz w:val="24"/>
@@ -1697,17 +1681,17 @@
       </w:tr>
       <w:tr>
         <w:trPr>
-          <w:tblCellSpacing w:w="15" w:type="dxa"/>
+          <w:trHeight w:val="371"/>
         </w:trPr>
         <w:tc>
           <w:tcPr>
-            <w:tcW w:w="0" w:type="auto"/>
+            <w:tcW w:w="3067" w:type="dxa"/>
             <w:vAlign w:val="center"/>
-            <w:hideMark/>
           </w:tcPr>
           <w:p>
             <w:pPr>
-              <w:spacing w:after="0" w:line="240" w:lineRule="auto"/>
+              <w:spacing w:before="100" w:beforeAutospacing="1" w:after="100" w:afterAutospacing="1"/>
+              <w:jc w:val="center"/>
               <w:rPr>
                 <w:rFonts w:ascii="Times New Roman" w:eastAsia="Times New Roman" w:hAnsi="Times New Roman" w:cs="Times New Roman"/>
                 <w:sz w:val="24"/>
@@ -1732,13 +1716,13 @@
         </w:tc>
         <w:tc>
           <w:tcPr>
-            <w:tcW w:w="0" w:type="auto"/>
+            <w:tcW w:w="3067" w:type="dxa"/>
             <w:vAlign w:val="center"/>
-            <w:hideMark/>
           </w:tcPr>
           <w:p>
             <w:pPr>
-              <w:spacing w:after="0" w:line="240" w:lineRule="auto"/>
+              <w:spacing w:before="100" w:beforeAutospacing="1" w:after="100" w:afterAutospacing="1"/>
+              <w:jc w:val="center"/>
               <w:rPr>
                 <w:rFonts w:ascii="Times New Roman" w:eastAsia="Times New Roman" w:hAnsi="Times New Roman" w:cs="Times New Roman"/>
                 <w:sz w:val="24"/>
@@ -1830,13 +1814,13 @@
         </w:tc>
         <w:tc>
           <w:tcPr>
-            <w:tcW w:w="0" w:type="auto"/>
+            <w:tcW w:w="3067" w:type="dxa"/>
             <w:vAlign w:val="center"/>
-            <w:hideMark/>
           </w:tcPr>
           <w:p>
             <w:pPr>
-              <w:spacing w:after="0" w:line="240" w:lineRule="auto"/>
+              <w:spacing w:before="100" w:beforeAutospacing="1" w:after="100" w:afterAutospacing="1"/>
+              <w:jc w:val="center"/>
               <w:rPr>
                 <w:rFonts w:ascii="Times New Roman" w:eastAsia="Times New Roman" w:hAnsi="Times New Roman" w:cs="Times New Roman"/>
                 <w:sz w:val="24"/>
@@ -1929,17 +1913,17 @@
       </w:tr>
       <w:tr>
         <w:trPr>
-          <w:tblCellSpacing w:w="15" w:type="dxa"/>
+          <w:trHeight w:val="743"/>
         </w:trPr>
         <w:tc>
           <w:tcPr>
-            <w:tcW w:w="0" w:type="auto"/>
+            <w:tcW w:w="3067" w:type="dxa"/>
             <w:vAlign w:val="center"/>
-            <w:hideMark/>
           </w:tcPr>
           <w:p>
             <w:pPr>
-              <w:spacing w:after="0" w:line="240" w:lineRule="auto"/>
+              <w:spacing w:before="100" w:beforeAutospacing="1" w:after="100" w:afterAutospacing="1"/>
+              <w:jc w:val="center"/>
               <w:rPr>
                 <w:rFonts w:ascii="Times New Roman" w:eastAsia="Times New Roman" w:hAnsi="Times New Roman" w:cs="Times New Roman"/>
                 <w:sz w:val="24"/>
@@ -1964,13 +1948,13 @@
         </w:tc>
         <w:tc>
           <w:tcPr>
-            <w:tcW w:w="0" w:type="auto"/>
+            <w:tcW w:w="3067" w:type="dxa"/>
             <w:vAlign w:val="center"/>
-            <w:hideMark/>
           </w:tcPr>
           <w:p>
             <w:pPr>
-              <w:spacing w:after="0" w:line="240" w:lineRule="auto"/>
+              <w:spacing w:before="100" w:beforeAutospacing="1" w:after="100" w:afterAutospacing="1"/>
+              <w:jc w:val="center"/>
               <w:rPr>
                 <w:rFonts w:ascii="Times New Roman" w:eastAsia="Times New Roman" w:hAnsi="Times New Roman" w:cs="Times New Roman"/>
                 <w:sz w:val="24"/>
@@ -2093,13 +2077,13 @@
         </w:tc>
         <w:tc>
           <w:tcPr>
-            <w:tcW w:w="0" w:type="auto"/>
+            <w:tcW w:w="3067" w:type="dxa"/>
             <w:vAlign w:val="center"/>
-            <w:hideMark/>
           </w:tcPr>
           <w:p>
             <w:pPr>
-              <w:spacing w:after="0" w:line="240" w:lineRule="auto"/>
+              <w:spacing w:before="100" w:beforeAutospacing="1" w:after="100" w:afterAutospacing="1"/>
+              <w:jc w:val="center"/>
               <w:rPr>
                 <w:rFonts w:ascii="Times New Roman" w:eastAsia="Times New Roman" w:hAnsi="Times New Roman" w:cs="Times New Roman"/>
                 <w:sz w:val="24"/>
@@ -2383,17 +2367,17 @@
       </w:tr>
       <w:tr>
         <w:trPr>
-          <w:tblCellSpacing w:w="15" w:type="dxa"/>
+          <w:trHeight w:val="743"/>
         </w:trPr>
         <w:tc>
           <w:tcPr>
-            <w:tcW w:w="0" w:type="auto"/>
+            <w:tcW w:w="3067" w:type="dxa"/>
             <w:vAlign w:val="center"/>
-            <w:hideMark/>
           </w:tcPr>
           <w:p>
             <w:pPr>
-              <w:spacing w:after="0" w:line="240" w:lineRule="auto"/>
+              <w:spacing w:before="100" w:beforeAutospacing="1" w:after="100" w:afterAutospacing="1"/>
+              <w:jc w:val="center"/>
               <w:rPr>
                 <w:rFonts w:ascii="Times New Roman" w:eastAsia="Times New Roman" w:hAnsi="Times New Roman" w:cs="Times New Roman"/>
                 <w:sz w:val="24"/>
@@ -2418,13 +2402,13 @@
         </w:tc>
         <w:tc>
           <w:tcPr>
-            <w:tcW w:w="0" w:type="auto"/>
+            <w:tcW w:w="3067" w:type="dxa"/>
             <w:vAlign w:val="center"/>
-            <w:hideMark/>
           </w:tcPr>
           <w:p>
             <w:pPr>
-              <w:spacing w:after="0" w:line="240" w:lineRule="auto"/>
+              <w:spacing w:before="100" w:beforeAutospacing="1" w:after="100" w:afterAutospacing="1"/>
+              <w:jc w:val="center"/>
               <w:rPr>
                 <w:rFonts w:ascii="Times New Roman" w:eastAsia="Times New Roman" w:hAnsi="Times New Roman" w:cs="Times New Roman"/>
                 <w:sz w:val="24"/>
@@ -2676,13 +2660,13 @@
         </w:tc>
         <w:tc>
           <w:tcPr>
-            <w:tcW w:w="0" w:type="auto"/>
+            <w:tcW w:w="3067" w:type="dxa"/>
             <w:vAlign w:val="center"/>
-            <w:hideMark/>
           </w:tcPr>
           <w:p>
             <w:pPr>
-              <w:spacing w:after="0" w:line="240" w:lineRule="auto"/>
+              <w:spacing w:before="100" w:beforeAutospacing="1" w:after="100" w:afterAutospacing="1"/>
+              <w:jc w:val="center"/>
               <w:rPr>
                 <w:rFonts w:ascii="Times New Roman" w:eastAsia="Times New Roman" w:hAnsi="Times New Roman" w:cs="Times New Roman"/>
                 <w:sz w:val="24"/>
@@ -2885,6 +2869,17 @@
         </w:tc>
       </w:tr>
     </w:tbl>
+    <w:p>
+      <w:pPr>
+        <w:spacing w:before="100" w:beforeAutospacing="1" w:after="100" w:afterAutospacing="1" w:line="240" w:lineRule="auto"/>
+        <w:rPr>
+          <w:rFonts w:ascii="Times New Roman" w:eastAsia="Times New Roman" w:hAnsi="Times New Roman" w:cs="Times New Roman"/>
+          <w:sz w:val="24"/>
+          <w:szCs w:val="24"/>
+          <w:lang w:eastAsia="es-CL"/>
+        </w:rPr>
+      </w:pPr>
+    </w:p>
     <w:p>
       <w:pPr>
         <w:spacing w:before="100" w:beforeAutospacing="1" w:after="100" w:afterAutospacing="1" w:line="240" w:lineRule="auto"/>
@@ -5124,32 +5119,6 @@
         </w:rPr>
         <w:t xml:space="preserve">. </w:t>
       </w:r>
-    </w:p>
-    <w:p>
-      <w:pPr>
-        <w:spacing w:before="100" w:beforeAutospacing="1" w:after="100" w:afterAutospacing="1" w:line="240" w:lineRule="auto"/>
-        <w:rPr>
-          <w:rFonts w:ascii="Times New Roman" w:eastAsia="Times New Roman" w:hAnsi="Times New Roman" w:cs="Times New Roman"/>
-          <w:b/>
-          <w:bCs/>
-          <w:sz w:val="24"/>
-          <w:szCs w:val="24"/>
-          <w:lang w:eastAsia="es-CL"/>
-        </w:rPr>
-      </w:pPr>
-    </w:p>
-    <w:p>
-      <w:pPr>
-        <w:spacing w:before="100" w:beforeAutospacing="1" w:after="100" w:afterAutospacing="1" w:line="240" w:lineRule="auto"/>
-        <w:rPr>
-          <w:rFonts w:ascii="Times New Roman" w:eastAsia="Times New Roman" w:hAnsi="Times New Roman" w:cs="Times New Roman"/>
-          <w:b/>
-          <w:bCs/>
-          <w:sz w:val="24"/>
-          <w:szCs w:val="24"/>
-          <w:lang w:eastAsia="es-CL"/>
-        </w:rPr>
-      </w:pPr>
     </w:p>
     <w:p>
       <w:pPr>
@@ -13310,6 +13279,25 @@
       <w:u w:val="single"/>
     </w:rPr>
   </w:style>
+  <w:style w:type="table" w:styleId="Tablaconcuadrcula">
+    <w:name w:val="Table Grid"/>
+    <w:basedOn w:val="Tablanormal"/>
+    <w:uiPriority w:val="39"/>
+    <w:rsid w:val="004C6CEC"/>
+    <w:pPr>
+      <w:spacing w:after="0" w:line="240" w:lineRule="auto"/>
+    </w:pPr>
+    <w:tblPr>
+      <w:tblBorders>
+        <w:top w:val="single" w:sz="4" w:space="0" w:color="auto"/>
+        <w:left w:val="single" w:sz="4" w:space="0" w:color="auto"/>
+        <w:bottom w:val="single" w:sz="4" w:space="0" w:color="auto"/>
+        <w:right w:val="single" w:sz="4" w:space="0" w:color="auto"/>
+        <w:insideH w:val="single" w:sz="4" w:space="0" w:color="auto"/>
+        <w:insideV w:val="single" w:sz="4" w:space="0" w:color="auto"/>
+      </w:tblBorders>
+    </w:tblPr>
+  </w:style>
 </w:styles>
 </file>
 

</xml_diff>